<commit_message>
Add settings.json athlete 0
</commit_message>
<xml_diff>
--- a/docs/Athlete_0_protocoll_2025.docx
+++ b/docs/Athlete_0_protocoll_2025.docx
@@ -264,6 +264,12 @@
                 <w:lang w:val="en-US"/>
               </w:rPr>
             </w:pPr>
+            <w:r>
+              <w:rPr>
+                <w:lang w:val="en-US"/>
+              </w:rPr>
+              <w:t>20</w:t>
+            </w:r>
           </w:p>
         </w:tc>
       </w:tr>

</xml_diff>